<commit_message>
add Lab "review" slides
</commit_message>
<xml_diff>
--- a/Syllabus/Quick_schedule.docx
+++ b/Syllabus/Quick_schedule.docx
@@ -2542,7 +2542,7 @@
                 <w:sz w:val="20"/>
                 <w:szCs w:val="20"/>
               </w:rPr>
-              <w:t>???</w:t>
+              <w:t>Nate Redon</w:t>
             </w:r>
           </w:p>
         </w:tc>
@@ -2813,7 +2813,7 @@
                 <w:sz w:val="20"/>
                 <w:szCs w:val="20"/>
               </w:rPr>
-              <w:t>???</w:t>
+              <w:t>Juliette Champagnat</w:t>
             </w:r>
             <w:bookmarkStart w:id="1" w:name="_GoBack"/>
             <w:bookmarkEnd w:id="1"/>
@@ -4289,7 +4289,7 @@
 </file>
 
 <file path=customXml/itemProps1.xml><?xml version="1.0" encoding="utf-8"?>
-<ds:datastoreItem xmlns:ds="http://schemas.openxmlformats.org/officeDocument/2006/customXml" ds:itemID="{E9F66DB1-CFF6-4195-8F15-C4DF079AF3A0}">
+<ds:datastoreItem xmlns:ds="http://schemas.openxmlformats.org/officeDocument/2006/customXml" ds:itemID="{50185E96-0329-44E3-B07A-A6A3E22C357E}">
   <ds:schemaRefs>
     <ds:schemaRef ds:uri="http://schemas.openxmlformats.org/officeDocument/2006/bibliography"/>
   </ds:schemaRefs>

</xml_diff>